<commit_message>
lesson 362 - Thursday
</commit_message>
<xml_diff>
--- a/english_via_skype/solutions/doc/lesson_361_idioms beginnings_edit.docx
+++ b/english_via_skype/solutions/doc/lesson_361_idioms beginnings_edit.docx
@@ -131,12 +131,20 @@
       </w:r>
       <w:r>
         <w:rPr>
-          <w:b/>
-          <w:sz w:val="32"/>
-          <w:szCs w:val="32"/>
-          <w:lang w:val="en-US"/>
-        </w:rPr>
-        <w:t xml:space="preserve">burst, </w:t>
+          <w:sz w:val="32"/>
+          <w:szCs w:val="32"/>
+          <w:lang w:val="en-US"/>
+        </w:rPr>
+        <w:t>burst</w:t>
+      </w:r>
+      <w:r>
+        <w:rPr>
+          <w:b/>
+          <w:sz w:val="32"/>
+          <w:szCs w:val="32"/>
+          <w:lang w:val="en-US"/>
+        </w:rPr>
+        <w:t xml:space="preserve">, </w:t>
       </w:r>
       <w:r>
         <w:rPr>
@@ -187,7 +195,24 @@
           <w:szCs w:val="32"/>
           <w:lang w:val="en-US"/>
         </w:rPr>
-        <w:t xml:space="preserve">, foot, </w:t>
+        <w:t xml:space="preserve">, </w:t>
+      </w:r>
+      <w:r>
+        <w:rPr>
+          <w:sz w:val="32"/>
+          <w:szCs w:val="32"/>
+          <w:lang w:val="en-US"/>
+        </w:rPr>
+        <w:t>foot</w:t>
+      </w:r>
+      <w:r>
+        <w:rPr>
+          <w:b/>
+          <w:sz w:val="32"/>
+          <w:szCs w:val="32"/>
+          <w:lang w:val="en-US"/>
+        </w:rPr>
+        <w:t xml:space="preserve">, </w:t>
       </w:r>
       <w:r>
         <w:rPr>
@@ -223,25 +248,39 @@
         </w:rPr>
         <w:t xml:space="preserve">, </w:t>
       </w:r>
-      <w:bookmarkStart w:id="0" w:name="_GoBack"/>
-      <w:r>
-        <w:rPr>
-          <w:b/>
+      <w:r>
+        <w:rPr>
           <w:sz w:val="32"/>
           <w:szCs w:val="32"/>
           <w:lang w:val="en-US"/>
         </w:rPr>
         <w:t>measure</w:t>
       </w:r>
-      <w:bookmarkEnd w:id="0"/>
-      <w:r>
-        <w:rPr>
-          <w:b/>
-          <w:sz w:val="32"/>
-          <w:szCs w:val="32"/>
-          <w:lang w:val="en-US"/>
-        </w:rPr>
-        <w:t xml:space="preserve">, take, </w:t>
+      <w:r>
+        <w:rPr>
+          <w:b/>
+          <w:sz w:val="32"/>
+          <w:szCs w:val="32"/>
+          <w:lang w:val="en-US"/>
+        </w:rPr>
+        <w:t xml:space="preserve">, </w:t>
+      </w:r>
+      <w:r>
+        <w:rPr>
+          <w:sz w:val="32"/>
+          <w:szCs w:val="32"/>
+          <w:lang w:val="en-US"/>
+        </w:rPr>
+        <w:t>take</w:t>
+      </w:r>
+      <w:r>
+        <w:rPr>
+          <w:b/>
+          <w:sz w:val="32"/>
+          <w:szCs w:val="32"/>
+          <w:lang w:val="en-US"/>
+        </w:rPr>
+        <w:t xml:space="preserve">, </w:t>
       </w:r>
       <w:r>
         <w:rPr>
@@ -258,7 +297,24 @@
           <w:szCs w:val="32"/>
           <w:lang w:val="en-US"/>
         </w:rPr>
-        <w:t xml:space="preserve">, onset, </w:t>
+        <w:t xml:space="preserve">, </w:t>
+      </w:r>
+      <w:r>
+        <w:rPr>
+          <w:sz w:val="32"/>
+          <w:szCs w:val="32"/>
+          <w:lang w:val="en-US"/>
+        </w:rPr>
+        <w:t>onset</w:t>
+      </w:r>
+      <w:r>
+        <w:rPr>
+          <w:b/>
+          <w:sz w:val="32"/>
+          <w:szCs w:val="32"/>
+          <w:lang w:val="en-US"/>
+        </w:rPr>
+        <w:t xml:space="preserve">, </w:t>
       </w:r>
       <w:r>
         <w:rPr>
@@ -613,7 +669,45 @@
           <w:shd w:val="clear" w:color="auto" w:fill="FFFFFF"/>
           <w:lang w:val="en-US"/>
         </w:rPr>
-        <w:t>…………………………..</w:t>
+        <w:t>…</w:t>
+      </w:r>
+      <w:r>
+        <w:rPr>
+          <w:rFonts w:ascii="Arial" w:hAnsi="Arial" w:cs="Arial"/>
+          <w:bCs/>
+          <w:color w:val="2D2D2D"/>
+          <w:sz w:val="32"/>
+          <w:szCs w:val="32"/>
+          <w:shd w:val="clear" w:color="auto" w:fill="FFFFFF"/>
+          <w:lang w:val="en-US"/>
+        </w:rPr>
+        <w:t>f</w:t>
+      </w:r>
+      <w:bookmarkStart w:id="0" w:name="_GoBack"/>
+      <w:bookmarkEnd w:id="0"/>
+      <w:r>
+        <w:rPr>
+          <w:rFonts w:ascii="Arial" w:hAnsi="Arial" w:cs="Arial"/>
+          <w:bCs/>
+          <w:color w:val="2D2D2D"/>
+          <w:sz w:val="32"/>
+          <w:szCs w:val="32"/>
+          <w:shd w:val="clear" w:color="auto" w:fill="FFFFFF"/>
+          <w:lang w:val="en-US"/>
+        </w:rPr>
+        <w:t>oot</w:t>
+      </w:r>
+      <w:r>
+        <w:rPr>
+          <w:rFonts w:ascii="Arial" w:hAnsi="Arial" w:cs="Arial"/>
+          <w:bCs/>
+          <w:color w:val="2D2D2D"/>
+          <w:sz w:val="32"/>
+          <w:szCs w:val="32"/>
+          <w:shd w:val="clear" w:color="auto" w:fill="FFFFFF"/>
+          <w:lang w:val="en-US"/>
+        </w:rPr>
+        <w:t>………………………..</w:t>
       </w:r>
       <w:r>
         <w:rPr>
@@ -871,7 +965,31 @@
           <w:shd w:val="clear" w:color="auto" w:fill="FFFFFF"/>
           <w:lang w:val="en-US"/>
         </w:rPr>
-        <w:t>If someone doesn’t …………………..</w:t>
+        <w:t>If someone doesn’t …</w:t>
+      </w:r>
+      <w:r>
+        <w:rPr>
+          <w:rFonts w:ascii="Arial" w:hAnsi="Arial" w:cs="Arial"/>
+          <w:bCs/>
+          <w:color w:val="2D2D2D"/>
+          <w:sz w:val="32"/>
+          <w:szCs w:val="32"/>
+          <w:shd w:val="clear" w:color="auto" w:fill="FFFFFF"/>
+          <w:lang w:val="en-US"/>
+        </w:rPr>
+        <w:t>measure</w:t>
+      </w:r>
+      <w:r>
+        <w:rPr>
+          <w:rFonts w:ascii="Arial" w:hAnsi="Arial" w:cs="Arial"/>
+          <w:bCs/>
+          <w:color w:val="2D2D2D"/>
+          <w:sz w:val="32"/>
+          <w:szCs w:val="32"/>
+          <w:shd w:val="clear" w:color="auto" w:fill="FFFFFF"/>
+          <w:lang w:val="en-US"/>
+        </w:rPr>
+        <w:t>………………..</w:t>
       </w:r>
       <w:r>
         <w:rPr>
@@ -1051,7 +1169,31 @@
           <w:shd w:val="clear" w:color="auto" w:fill="FFFFFF"/>
           <w:lang w:val="en-US"/>
         </w:rPr>
-        <w:t>From the ……………………….he has been performing exceptionally well</w:t>
+        <w:t>From the …</w:t>
+      </w:r>
+      <w:r>
+        <w:rPr>
+          <w:rFonts w:ascii="Arial" w:hAnsi="Arial" w:cs="Arial"/>
+          <w:bCs/>
+          <w:color w:val="2D2D2D"/>
+          <w:sz w:val="32"/>
+          <w:szCs w:val="32"/>
+          <w:shd w:val="clear" w:color="auto" w:fill="FFFFFF"/>
+          <w:lang w:val="en-US"/>
+        </w:rPr>
+        <w:t>onset</w:t>
+      </w:r>
+      <w:r>
+        <w:rPr>
+          <w:rFonts w:ascii="Arial" w:hAnsi="Arial" w:cs="Arial"/>
+          <w:bCs/>
+          <w:color w:val="2D2D2D"/>
+          <w:sz w:val="32"/>
+          <w:szCs w:val="32"/>
+          <w:shd w:val="clear" w:color="auto" w:fill="FFFFFF"/>
+          <w:lang w:val="en-US"/>
+        </w:rPr>
+        <w:t>…………………….he has been performing exceptionally well</w:t>
       </w:r>
     </w:p>
     <w:p>
@@ -1170,27 +1312,54 @@
           <w:sz w:val="32"/>
           <w:szCs w:val="32"/>
           <w:shd w:val="clear" w:color="auto" w:fill="FFFFFF"/>
-        </w:rPr>
-      </w:pPr>
-      <w:r>
-        <w:rPr>
-          <w:rFonts w:ascii="Arial" w:hAnsi="Arial" w:cs="Arial"/>
-          <w:bCs/>
-          <w:color w:val="2D2D2D"/>
-          <w:sz w:val="32"/>
-          <w:szCs w:val="32"/>
-          <w:shd w:val="clear" w:color="auto" w:fill="FFFFFF"/>
-        </w:rPr>
-        <w:t>His career …………………..</w:t>
-      </w:r>
-      <w:r>
-        <w:rPr>
-          <w:rFonts w:ascii="Arial" w:hAnsi="Arial" w:cs="Arial"/>
-          <w:bCs/>
-          <w:color w:val="2D2D2D"/>
-          <w:sz w:val="32"/>
-          <w:szCs w:val="32"/>
-          <w:shd w:val="clear" w:color="auto" w:fill="FFFFFF"/>
+          <w:lang w:val="en-US"/>
+        </w:rPr>
+      </w:pPr>
+      <w:r>
+        <w:rPr>
+          <w:rFonts w:ascii="Arial" w:hAnsi="Arial" w:cs="Arial"/>
+          <w:bCs/>
+          <w:color w:val="2D2D2D"/>
+          <w:sz w:val="32"/>
+          <w:szCs w:val="32"/>
+          <w:shd w:val="clear" w:color="auto" w:fill="FFFFFF"/>
+          <w:lang w:val="en-US"/>
+        </w:rPr>
+        <w:t>His career …</w:t>
+      </w:r>
+      <w:r>
+        <w:rPr>
+          <w:rFonts w:ascii="Arial" w:hAnsi="Arial" w:cs="Arial"/>
+          <w:bCs/>
+          <w:color w:val="2D2D2D"/>
+          <w:sz w:val="32"/>
+          <w:szCs w:val="32"/>
+          <w:shd w:val="clear" w:color="auto" w:fill="FFFFFF"/>
+          <w:lang w:val="en-US"/>
+        </w:rPr>
+        <w:t>took</w:t>
+      </w:r>
+      <w:r>
+        <w:rPr>
+          <w:rFonts w:ascii="Arial" w:hAnsi="Arial" w:cs="Arial"/>
+          <w:bCs/>
+          <w:color w:val="2D2D2D"/>
+          <w:sz w:val="32"/>
+          <w:szCs w:val="32"/>
+          <w:shd w:val="clear" w:color="auto" w:fill="FFFFFF"/>
+          <w:lang w:val="en-US"/>
+        </w:rPr>
+        <w:t>………………..</w:t>
+      </w:r>
+      <w:r>
+        <w:rPr>
+          <w:rFonts w:ascii="Arial" w:hAnsi="Arial" w:cs="Arial"/>
+          <w:bCs/>
+          <w:color w:val="2D2D2D"/>
+          <w:sz w:val="32"/>
+          <w:szCs w:val="32"/>
+          <w:shd w:val="clear" w:color="auto" w:fill="FFFFFF"/>
+          <w:lang w:val="en-US"/>
         </w:rPr>
         <w:t xml:space="preserve"> off</w:t>
       </w:r>
@@ -1202,6 +1371,7 @@
           <w:sz w:val="32"/>
           <w:szCs w:val="32"/>
           <w:shd w:val="clear" w:color="auto" w:fill="FFFFFF"/>
+          <w:lang w:val="en-US"/>
         </w:rPr>
         <w:t xml:space="preserve"> instantaneously</w:t>
       </w:r>
@@ -1233,7 +1403,31 @@
           <w:shd w:val="clear" w:color="auto" w:fill="FFFFFF"/>
           <w:lang w:val="en-US"/>
         </w:rPr>
-        <w:t>His hit ……………………….</w:t>
+        <w:t>His hit …</w:t>
+      </w:r>
+      <w:r>
+        <w:rPr>
+          <w:rFonts w:ascii="Arial" w:hAnsi="Arial" w:cs="Arial"/>
+          <w:bCs/>
+          <w:color w:val="2D2D2D"/>
+          <w:sz w:val="32"/>
+          <w:szCs w:val="32"/>
+          <w:shd w:val="clear" w:color="auto" w:fill="FFFFFF"/>
+          <w:lang w:val="en-US"/>
+        </w:rPr>
+        <w:t>burst</w:t>
+      </w:r>
+      <w:r>
+        <w:rPr>
+          <w:rFonts w:ascii="Arial" w:hAnsi="Arial" w:cs="Arial"/>
+          <w:bCs/>
+          <w:color w:val="2D2D2D"/>
+          <w:sz w:val="32"/>
+          <w:szCs w:val="32"/>
+          <w:shd w:val="clear" w:color="auto" w:fill="FFFFFF"/>
+          <w:lang w:val="en-US"/>
+        </w:rPr>
+        <w:t>…………………….</w:t>
       </w:r>
       <w:r>
         <w:rPr>

</xml_diff>